<commit_message>
Collections, Multithreading, Todo, Kafka
</commit_message>
<xml_diff>
--- a/kafka/setup-kafka-in-windows-10.docx
+++ b/kafka/setup-kafka-in-windows-10.docx
@@ -103,9 +103,8 @@
           <w:sz w:val="19"/>
           <w:szCs w:val="19"/>
         </w:rPr>
-        <w:t xml:space="preserve">. Apache Kafka requires a running Zookeeper instance, which is used for reliable distributed </w:t>
-      </w:r>
-      <w:proofErr w:type="spellStart"/>
+        <w:t>. Apache Kafka requires a running Zookeeper instance, which is used for reliable distributed co</w:t>
+      </w:r>
       <w:r>
         <w:rPr>
           <w:rFonts w:ascii="Georgia" w:eastAsia="Times New Roman" w:hAnsi="Georgia" w:cs="Times New Roman"/>
@@ -113,9 +112,8 @@
           <w:sz w:val="19"/>
           <w:szCs w:val="19"/>
         </w:rPr>
-        <w:t>cordination</w:t>
-      </w:r>
-      <w:proofErr w:type="spellEnd"/>
+        <w:t>o</w:t>
+      </w:r>
       <w:r>
         <w:rPr>
           <w:rFonts w:ascii="Georgia" w:eastAsia="Times New Roman" w:hAnsi="Georgia" w:cs="Times New Roman"/>
@@ -123,7 +121,7 @@
           <w:sz w:val="19"/>
           <w:szCs w:val="19"/>
         </w:rPr>
-        <w:t>. Please find more about Zookeeper on </w:t>
+        <w:t>rdination. Please find more about Zookeeper on </w:t>
       </w:r>
       <w:hyperlink r:id="rId6" w:tgtFrame="_blank" w:history="1">
         <w:r>
@@ -369,29 +367,7 @@
           <w:sz w:val="19"/>
           <w:szCs w:val="19"/>
         </w:rPr>
-        <w:t>\</w:t>
-      </w:r>
-      <w:proofErr w:type="spellStart"/>
-      <w:r>
-        <w:rPr>
-          <w:rStyle w:val="Emphasis"/>
-          <w:rFonts w:ascii="Georgia" w:hAnsi="Georgia"/>
-          <w:color w:val="262626"/>
-          <w:sz w:val="19"/>
-          <w:szCs w:val="19"/>
-        </w:rPr>
-        <w:t>kafka</w:t>
-      </w:r>
-      <w:proofErr w:type="spellEnd"/>
-      <w:r>
-        <w:rPr>
-          <w:rStyle w:val="Emphasis"/>
-          <w:rFonts w:ascii="Georgia" w:hAnsi="Georgia"/>
-          <w:color w:val="262626"/>
-          <w:sz w:val="19"/>
-          <w:szCs w:val="19"/>
-        </w:rPr>
-        <w:t>\bin\windows</w:t>
+        <w:t>\kafka\bin\windows</w:t>
       </w:r>
       <w:r>
         <w:rPr>
@@ -642,27 +618,7 @@
           <w:sz w:val="19"/>
           <w:szCs w:val="19"/>
         </w:rPr>
-        <w:t xml:space="preserve">and give your </w:t>
-      </w:r>
-      <w:proofErr w:type="spellStart"/>
-      <w:r>
-        <w:rPr>
-          <w:rFonts w:ascii="Georgia" w:hAnsi="Georgia"/>
-          <w:color w:val="262626"/>
-          <w:sz w:val="19"/>
-          <w:szCs w:val="19"/>
-        </w:rPr>
-        <w:t>jre</w:t>
-      </w:r>
-      <w:proofErr w:type="spellEnd"/>
-      <w:r>
-        <w:rPr>
-          <w:rFonts w:ascii="Georgia" w:hAnsi="Georgia"/>
-          <w:color w:val="262626"/>
-          <w:sz w:val="19"/>
-          <w:szCs w:val="19"/>
-        </w:rPr>
-        <w:t xml:space="preserve"> path in </w:t>
+        <w:t>and give your jre path in </w:t>
       </w:r>
       <w:r>
         <w:rPr>
@@ -942,27 +898,7 @@
           <w:sz w:val="19"/>
           <w:szCs w:val="19"/>
         </w:rPr>
-        <w:t xml:space="preserve">8. To confirm the Java installation just open </w:t>
-      </w:r>
-      <w:proofErr w:type="spellStart"/>
-      <w:r>
-        <w:rPr>
-          <w:rFonts w:ascii="Georgia" w:hAnsi="Georgia"/>
-          <w:color w:val="262626"/>
-          <w:sz w:val="19"/>
-          <w:szCs w:val="19"/>
-        </w:rPr>
-        <w:t>cmd</w:t>
-      </w:r>
-      <w:proofErr w:type="spellEnd"/>
-      <w:r>
-        <w:rPr>
-          <w:rFonts w:ascii="Georgia" w:hAnsi="Georgia"/>
-          <w:color w:val="262626"/>
-          <w:sz w:val="19"/>
-          <w:szCs w:val="19"/>
-        </w:rPr>
-        <w:t xml:space="preserve"> and type “</w:t>
+        <w:t>8. To confirm the Java installation just open cmd and type “</w:t>
       </w:r>
       <w:r>
         <w:rPr>
@@ -1117,67 +1053,7 @@
           <w:sz w:val="19"/>
           <w:szCs w:val="19"/>
         </w:rPr>
-        <w:t xml:space="preserve">1. </w:t>
-      </w:r>
-      <w:proofErr w:type="spellStart"/>
-      <w:r>
-        <w:rPr>
-          <w:rFonts w:ascii="Georgia" w:hAnsi="Georgia"/>
-          <w:color w:val="262626"/>
-          <w:sz w:val="19"/>
-          <w:szCs w:val="19"/>
-        </w:rPr>
-        <w:t>Goto</w:t>
-      </w:r>
-      <w:proofErr w:type="spellEnd"/>
-      <w:r>
-        <w:rPr>
-          <w:rFonts w:ascii="Georgia" w:hAnsi="Georgia"/>
-          <w:color w:val="262626"/>
-          <w:sz w:val="19"/>
-          <w:szCs w:val="19"/>
-        </w:rPr>
-        <w:t xml:space="preserve"> your Zookeeper </w:t>
-      </w:r>
-      <w:proofErr w:type="spellStart"/>
-      <w:r>
-        <w:rPr>
-          <w:rFonts w:ascii="Georgia" w:hAnsi="Georgia"/>
-          <w:color w:val="262626"/>
-          <w:sz w:val="19"/>
-          <w:szCs w:val="19"/>
-        </w:rPr>
-        <w:t>config</w:t>
-      </w:r>
-      <w:proofErr w:type="spellEnd"/>
-      <w:r>
-        <w:rPr>
-          <w:rFonts w:ascii="Georgia" w:hAnsi="Georgia"/>
-          <w:color w:val="262626"/>
-          <w:sz w:val="19"/>
-          <w:szCs w:val="19"/>
-        </w:rPr>
-        <w:t xml:space="preserve"> directory. For me </w:t>
-      </w:r>
-      <w:proofErr w:type="spellStart"/>
-      <w:r>
-        <w:rPr>
-          <w:rFonts w:ascii="Georgia" w:hAnsi="Georgia"/>
-          <w:color w:val="262626"/>
-          <w:sz w:val="19"/>
-          <w:szCs w:val="19"/>
-        </w:rPr>
-        <w:t>its</w:t>
-      </w:r>
-      <w:proofErr w:type="spellEnd"/>
-      <w:r>
-        <w:rPr>
-          <w:rFonts w:ascii="Georgia" w:hAnsi="Georgia"/>
-          <w:color w:val="262626"/>
-          <w:sz w:val="19"/>
-          <w:szCs w:val="19"/>
-        </w:rPr>
-        <w:t> </w:t>
+        <w:t>1. Goto your Zookeeper config directory. For me its </w:t>
       </w:r>
       <w:r>
         <w:rPr>
@@ -1269,7 +1145,6 @@
         <w:lastRenderedPageBreak/>
         <w:t>4. Find &amp; edit </w:t>
       </w:r>
-      <w:proofErr w:type="spellStart"/>
       <w:r>
         <w:rPr>
           <w:rStyle w:val="Emphasis"/>
@@ -1278,9 +1153,54 @@
           <w:sz w:val="19"/>
           <w:szCs w:val="19"/>
         </w:rPr>
-        <w:t>dataDir</w:t>
-      </w:r>
-      <w:proofErr w:type="spellEnd"/>
+        <w:t>dataDir=/tmp/zookeeper to :\zookeeper-3.4.7\data</w:t>
+      </w:r>
+    </w:p>
+    <w:p>
+      <w:pPr>
+        <w:pStyle w:val="NormalWeb"/>
+        <w:shd w:val="clear" w:color="auto" w:fill="FFFFFF"/>
+        <w:spacing w:before="50" w:beforeAutospacing="0" w:after="150" w:afterAutospacing="0"/>
+        <w:ind w:left="400"/>
+        <w:rPr>
+          <w:rFonts w:ascii="Georgia" w:hAnsi="Georgia"/>
+          <w:color w:val="262626"/>
+          <w:sz w:val="19"/>
+          <w:szCs w:val="19"/>
+        </w:rPr>
+      </w:pPr>
+      <w:r>
+        <w:rPr>
+          <w:rFonts w:ascii="Georgia" w:hAnsi="Georgia"/>
+          <w:color w:val="262626"/>
+          <w:sz w:val="19"/>
+          <w:szCs w:val="19"/>
+        </w:rPr>
+        <w:t>5. Add entry in System Environment Variables as we did for Java</w:t>
+      </w:r>
+    </w:p>
+    <w:p>
+      <w:pPr>
+        <w:pStyle w:val="NormalWeb"/>
+        <w:shd w:val="clear" w:color="auto" w:fill="FFFFFF"/>
+        <w:spacing w:before="50" w:beforeAutospacing="0" w:after="150" w:afterAutospacing="0"/>
+        <w:ind w:left="400"/>
+        <w:rPr>
+          <w:rFonts w:ascii="Georgia" w:hAnsi="Georgia"/>
+          <w:color w:val="262626"/>
+          <w:sz w:val="19"/>
+          <w:szCs w:val="19"/>
+        </w:rPr>
+      </w:pPr>
+      <w:r>
+        <w:rPr>
+          <w:rFonts w:ascii="Georgia" w:hAnsi="Georgia"/>
+          <w:color w:val="262626"/>
+          <w:sz w:val="19"/>
+          <w:szCs w:val="19"/>
+        </w:rPr>
+        <w:t>    a. Add in System Variables ZOOKEEPER_HOME = </w:t>
+      </w:r>
       <w:r>
         <w:rPr>
           <w:rStyle w:val="Emphasis"/>
@@ -1289,84 +1209,6 @@
           <w:sz w:val="19"/>
           <w:szCs w:val="19"/>
         </w:rPr>
-        <w:t>=/</w:t>
-      </w:r>
-      <w:proofErr w:type="spellStart"/>
-      <w:r>
-        <w:rPr>
-          <w:rStyle w:val="Emphasis"/>
-          <w:rFonts w:ascii="Georgia" w:hAnsi="Georgia"/>
-          <w:color w:val="262626"/>
-          <w:sz w:val="19"/>
-          <w:szCs w:val="19"/>
-        </w:rPr>
-        <w:t>tmp</w:t>
-      </w:r>
-      <w:proofErr w:type="spellEnd"/>
-      <w:r>
-        <w:rPr>
-          <w:rStyle w:val="Emphasis"/>
-          <w:rFonts w:ascii="Georgia" w:hAnsi="Georgia"/>
-          <w:color w:val="262626"/>
-          <w:sz w:val="19"/>
-          <w:szCs w:val="19"/>
-        </w:rPr>
-        <w:t>/zookeeper to :\zookeeper-3.4.7\data</w:t>
-      </w:r>
-    </w:p>
-    <w:p>
-      <w:pPr>
-        <w:pStyle w:val="NormalWeb"/>
-        <w:shd w:val="clear" w:color="auto" w:fill="FFFFFF"/>
-        <w:spacing w:before="50" w:beforeAutospacing="0" w:after="150" w:afterAutospacing="0"/>
-        <w:ind w:left="400"/>
-        <w:rPr>
-          <w:rFonts w:ascii="Georgia" w:hAnsi="Georgia"/>
-          <w:color w:val="262626"/>
-          <w:sz w:val="19"/>
-          <w:szCs w:val="19"/>
-        </w:rPr>
-      </w:pPr>
-      <w:r>
-        <w:rPr>
-          <w:rFonts w:ascii="Georgia" w:hAnsi="Georgia"/>
-          <w:color w:val="262626"/>
-          <w:sz w:val="19"/>
-          <w:szCs w:val="19"/>
-        </w:rPr>
-        <w:t>5. Add entry in System Environment Variables as we did for Java</w:t>
-      </w:r>
-    </w:p>
-    <w:p>
-      <w:pPr>
-        <w:pStyle w:val="NormalWeb"/>
-        <w:shd w:val="clear" w:color="auto" w:fill="FFFFFF"/>
-        <w:spacing w:before="50" w:beforeAutospacing="0" w:after="150" w:afterAutospacing="0"/>
-        <w:ind w:left="400"/>
-        <w:rPr>
-          <w:rFonts w:ascii="Georgia" w:hAnsi="Georgia"/>
-          <w:color w:val="262626"/>
-          <w:sz w:val="19"/>
-          <w:szCs w:val="19"/>
-        </w:rPr>
-      </w:pPr>
-      <w:r>
-        <w:rPr>
-          <w:rFonts w:ascii="Georgia" w:hAnsi="Georgia"/>
-          <w:color w:val="262626"/>
-          <w:sz w:val="19"/>
-          <w:szCs w:val="19"/>
-        </w:rPr>
-        <w:t>    a. Add in System Variables ZOOKEEPER_HOME = </w:t>
-      </w:r>
-      <w:r>
-        <w:rPr>
-          <w:rStyle w:val="Emphasis"/>
-          <w:rFonts w:ascii="Georgia" w:hAnsi="Georgia"/>
-          <w:color w:val="262626"/>
-          <w:sz w:val="19"/>
-          <w:szCs w:val="19"/>
-        </w:rPr>
         <w:t>C:\zookeeper-3.4.7</w:t>
       </w:r>
     </w:p>
@@ -1436,47 +1278,7 @@
           <w:sz w:val="19"/>
           <w:szCs w:val="19"/>
         </w:rPr>
-        <w:t xml:space="preserve">7. Run Zookeeper by opening a new </w:t>
-      </w:r>
-      <w:proofErr w:type="spellStart"/>
-      <w:r>
-        <w:rPr>
-          <w:rFonts w:ascii="Georgia" w:hAnsi="Georgia"/>
-          <w:color w:val="262626"/>
-          <w:sz w:val="19"/>
-          <w:szCs w:val="19"/>
-        </w:rPr>
-        <w:t>cmd</w:t>
-      </w:r>
-      <w:proofErr w:type="spellEnd"/>
-      <w:r>
-        <w:rPr>
-          <w:rFonts w:ascii="Georgia" w:hAnsi="Georgia"/>
-          <w:color w:val="262626"/>
-          <w:sz w:val="19"/>
-          <w:szCs w:val="19"/>
-        </w:rPr>
-        <w:t xml:space="preserve"> and type </w:t>
-      </w:r>
-      <w:proofErr w:type="spellStart"/>
-      <w:r>
-        <w:rPr>
-          <w:rFonts w:ascii="Georgia" w:hAnsi="Georgia"/>
-          <w:color w:val="262626"/>
-          <w:sz w:val="19"/>
-          <w:szCs w:val="19"/>
-        </w:rPr>
-        <w:t>zkserver</w:t>
-      </w:r>
-      <w:proofErr w:type="spellEnd"/>
-      <w:r>
-        <w:rPr>
-          <w:rFonts w:ascii="Georgia" w:hAnsi="Georgia"/>
-          <w:color w:val="262626"/>
-          <w:sz w:val="19"/>
-          <w:szCs w:val="19"/>
-        </w:rPr>
-        <w:t>.</w:t>
+        <w:t>7. Run Zookeeper by opening a new cmd and type zkserver.</w:t>
       </w:r>
     </w:p>
     <w:p>
@@ -1635,47 +1437,7 @@
           <w:sz w:val="19"/>
           <w:szCs w:val="19"/>
         </w:rPr>
-        <w:t xml:space="preserve">1. Go to your Kafka </w:t>
-      </w:r>
-      <w:proofErr w:type="spellStart"/>
-      <w:r>
-        <w:rPr>
-          <w:rFonts w:ascii="Georgia" w:hAnsi="Georgia"/>
-          <w:color w:val="262626"/>
-          <w:sz w:val="19"/>
-          <w:szCs w:val="19"/>
-        </w:rPr>
-        <w:t>config</w:t>
-      </w:r>
-      <w:proofErr w:type="spellEnd"/>
-      <w:r>
-        <w:rPr>
-          <w:rFonts w:ascii="Georgia" w:hAnsi="Georgia"/>
-          <w:color w:val="262626"/>
-          <w:sz w:val="19"/>
-          <w:szCs w:val="19"/>
-        </w:rPr>
-        <w:t xml:space="preserve"> directory. For me </w:t>
-      </w:r>
-      <w:proofErr w:type="spellStart"/>
-      <w:r>
-        <w:rPr>
-          <w:rFonts w:ascii="Georgia" w:hAnsi="Georgia"/>
-          <w:color w:val="262626"/>
-          <w:sz w:val="19"/>
-          <w:szCs w:val="19"/>
-        </w:rPr>
-        <w:t>its</w:t>
-      </w:r>
-      <w:proofErr w:type="spellEnd"/>
-      <w:r>
-        <w:rPr>
-          <w:rFonts w:ascii="Georgia" w:hAnsi="Georgia"/>
-          <w:color w:val="262626"/>
-          <w:sz w:val="19"/>
-          <w:szCs w:val="19"/>
-        </w:rPr>
-        <w:t> </w:t>
+        <w:t>1. Go to your Kafka config directory. For me its </w:t>
       </w:r>
       <w:r>
         <w:rPr>
@@ -1708,27 +1470,7 @@
           <w:sz w:val="19"/>
           <w:szCs w:val="19"/>
         </w:rPr>
-        <w:t>2. Edit file “</w:t>
-      </w:r>
-      <w:proofErr w:type="spellStart"/>
-      <w:r>
-        <w:rPr>
-          <w:rFonts w:ascii="Georgia" w:hAnsi="Georgia"/>
-          <w:color w:val="262626"/>
-          <w:sz w:val="19"/>
-          <w:szCs w:val="19"/>
-        </w:rPr>
-        <w:t>server.properties</w:t>
-      </w:r>
-      <w:proofErr w:type="spellEnd"/>
-      <w:r>
-        <w:rPr>
-          <w:rFonts w:ascii="Georgia" w:hAnsi="Georgia"/>
-          <w:color w:val="262626"/>
-          <w:sz w:val="19"/>
-          <w:szCs w:val="19"/>
-        </w:rPr>
-        <w:t>”</w:t>
+        <w:t>2. Edit file “server.properties”</w:t>
       </w:r>
     </w:p>
     <w:p>
@@ -1761,73 +1503,7 @@
           <w:sz w:val="19"/>
           <w:szCs w:val="19"/>
         </w:rPr>
-        <w:t>“</w:t>
-      </w:r>
-      <w:proofErr w:type="spellStart"/>
-      <w:r>
-        <w:rPr>
-          <w:rStyle w:val="Emphasis"/>
-          <w:rFonts w:ascii="Georgia" w:hAnsi="Georgia"/>
-          <w:color w:val="262626"/>
-          <w:sz w:val="19"/>
-          <w:szCs w:val="19"/>
-        </w:rPr>
-        <w:t>log.dirs</w:t>
-      </w:r>
-      <w:proofErr w:type="spellEnd"/>
-      <w:r>
-        <w:rPr>
-          <w:rStyle w:val="Emphasis"/>
-          <w:rFonts w:ascii="Georgia" w:hAnsi="Georgia"/>
-          <w:color w:val="262626"/>
-          <w:sz w:val="19"/>
-          <w:szCs w:val="19"/>
-        </w:rPr>
-        <w:t>=/</w:t>
-      </w:r>
-      <w:proofErr w:type="spellStart"/>
-      <w:r>
-        <w:rPr>
-          <w:rStyle w:val="Emphasis"/>
-          <w:rFonts w:ascii="Georgia" w:hAnsi="Georgia"/>
-          <w:color w:val="262626"/>
-          <w:sz w:val="19"/>
-          <w:szCs w:val="19"/>
-        </w:rPr>
-        <w:t>tmp</w:t>
-      </w:r>
-      <w:proofErr w:type="spellEnd"/>
-      <w:r>
-        <w:rPr>
-          <w:rStyle w:val="Emphasis"/>
-          <w:rFonts w:ascii="Georgia" w:hAnsi="Georgia"/>
-          <w:color w:val="262626"/>
-          <w:sz w:val="19"/>
-          <w:szCs w:val="19"/>
-        </w:rPr>
-        <w:t>/</w:t>
-      </w:r>
-      <w:proofErr w:type="spellStart"/>
-      <w:r>
-        <w:rPr>
-          <w:rStyle w:val="Emphasis"/>
-          <w:rFonts w:ascii="Georgia" w:hAnsi="Georgia"/>
-          <w:color w:val="262626"/>
-          <w:sz w:val="19"/>
-          <w:szCs w:val="19"/>
-        </w:rPr>
-        <w:t>kafka</w:t>
-      </w:r>
-      <w:proofErr w:type="spellEnd"/>
-      <w:r>
-        <w:rPr>
-          <w:rStyle w:val="Emphasis"/>
-          <w:rFonts w:ascii="Georgia" w:hAnsi="Georgia"/>
-          <w:color w:val="262626"/>
-          <w:sz w:val="19"/>
-          <w:szCs w:val="19"/>
-        </w:rPr>
-        <w:t>-logs” to “log.dir= C:\kafka_2.11-0.9.0.0\kafka-logs”.</w:t>
+        <w:t>“log.dirs=/tmp/kafka-logs” to “log.dir= C:\kafka_2.11-0.9.0.0\kafka-logs”.</w:t>
       </w:r>
     </w:p>
     <w:p>
@@ -2005,29 +1681,7 @@
           <w:sz w:val="19"/>
           <w:szCs w:val="19"/>
         </w:rPr>
-        <w:t xml:space="preserve">Shift + right click and </w:t>
-      </w:r>
-      <w:proofErr w:type="spellStart"/>
-      <w:r>
-        <w:rPr>
-          <w:rStyle w:val="Emphasis"/>
-          <w:rFonts w:ascii="Georgia" w:hAnsi="Georgia"/>
-          <w:color w:val="262626"/>
-          <w:sz w:val="19"/>
-          <w:szCs w:val="19"/>
-        </w:rPr>
-        <w:t>choose“Open</w:t>
-      </w:r>
-      <w:proofErr w:type="spellEnd"/>
-      <w:r>
-        <w:rPr>
-          <w:rStyle w:val="Emphasis"/>
-          <w:rFonts w:ascii="Georgia" w:hAnsi="Georgia"/>
-          <w:color w:val="262626"/>
-          <w:sz w:val="19"/>
-          <w:szCs w:val="19"/>
-        </w:rPr>
-        <w:t xml:space="preserve"> command window here” option</w:t>
+        <w:t>Shift + right click and choose“Open command window here” option</w:t>
       </w:r>
       <w:r>
         <w:rPr>
@@ -2059,47 +1713,7 @@
           <w:sz w:val="19"/>
           <w:szCs w:val="19"/>
         </w:rPr>
-        <w:t>3. Now type .\bin\windows\kafka-server-start.bat .\</w:t>
-      </w:r>
-      <w:proofErr w:type="spellStart"/>
-      <w:r>
-        <w:rPr>
-          <w:rFonts w:ascii="Georgia" w:hAnsi="Georgia"/>
-          <w:color w:val="262626"/>
-          <w:sz w:val="19"/>
-          <w:szCs w:val="19"/>
-        </w:rPr>
-        <w:t>config</w:t>
-      </w:r>
-      <w:proofErr w:type="spellEnd"/>
-      <w:r>
-        <w:rPr>
-          <w:rFonts w:ascii="Georgia" w:hAnsi="Georgia"/>
-          <w:color w:val="262626"/>
-          <w:sz w:val="19"/>
-          <w:szCs w:val="19"/>
-        </w:rPr>
-        <w:t>\</w:t>
-      </w:r>
-      <w:proofErr w:type="spellStart"/>
-      <w:r>
-        <w:rPr>
-          <w:rFonts w:ascii="Georgia" w:hAnsi="Georgia"/>
-          <w:color w:val="262626"/>
-          <w:sz w:val="19"/>
-          <w:szCs w:val="19"/>
-        </w:rPr>
-        <w:t>server.properties</w:t>
-      </w:r>
-      <w:proofErr w:type="spellEnd"/>
-      <w:r>
-        <w:rPr>
-          <w:rFonts w:ascii="Georgia" w:hAnsi="Georgia"/>
-          <w:color w:val="262626"/>
-          <w:sz w:val="19"/>
-          <w:szCs w:val="19"/>
-        </w:rPr>
-        <w:t xml:space="preserve"> and press Enter.</w:t>
+        <w:t>3. Now type .\bin\windows\kafka-server-start.bat .\config\server.properties and press Enter.</w:t>
       </w:r>
     </w:p>
     <w:p>
@@ -2124,36 +1738,8 @@
           <w:sz w:val="13"/>
           <w:szCs w:val="13"/>
         </w:rPr>
-        <w:t>.\bin\windows\kafka-server-start.bat .\</w:t>
-      </w:r>
-      <w:proofErr w:type="spellStart"/>
-      <w:r>
-        <w:rPr>
-          <w:color w:val="000000"/>
-          <w:sz w:val="13"/>
-          <w:szCs w:val="13"/>
-        </w:rPr>
-        <w:t>config</w:t>
-      </w:r>
-      <w:proofErr w:type="spellEnd"/>
-      <w:r>
-        <w:rPr>
-          <w:color w:val="000000"/>
-          <w:sz w:val="13"/>
-          <w:szCs w:val="13"/>
-        </w:rPr>
-        <w:t>\</w:t>
-      </w:r>
-      <w:proofErr w:type="spellStart"/>
-      <w:r>
-        <w:rPr>
-          <w:color w:val="000000"/>
-          <w:sz w:val="13"/>
-          <w:szCs w:val="13"/>
-        </w:rPr>
-        <w:t>server.properties</w:t>
-      </w:r>
-      <w:proofErr w:type="spellEnd"/>
+        <w:t>.\bin\windows\kafka-server-start.bat .\config\server.properties</w:t>
+      </w:r>
     </w:p>
     <w:p>
       <w:pPr>
@@ -2331,27 +1917,7 @@
           <w:szCs w:val="19"/>
         </w:rPr>
         <w:br/>
-        <w:t xml:space="preserve">5. Now your Kafka is up and running, you can create topics to store messages. Also we can produce or consume data from Java or </w:t>
-      </w:r>
-      <w:proofErr w:type="spellStart"/>
-      <w:r>
-        <w:rPr>
-          <w:rFonts w:ascii="Georgia" w:hAnsi="Georgia"/>
-          <w:color w:val="262626"/>
-          <w:sz w:val="19"/>
-          <w:szCs w:val="19"/>
-        </w:rPr>
-        <w:t>Scala</w:t>
-      </w:r>
-      <w:proofErr w:type="spellEnd"/>
-      <w:r>
-        <w:rPr>
-          <w:rFonts w:ascii="Georgia" w:hAnsi="Georgia"/>
-          <w:color w:val="262626"/>
-          <w:sz w:val="19"/>
-          <w:szCs w:val="19"/>
-        </w:rPr>
-        <w:t xml:space="preserve"> code or directly from the command prompt.</w:t>
+        <w:t>5. Now your Kafka is up and running, you can create topics to store messages. Also we can produce or consume data from Java or Scala code or directly from the command prompt.</w:t>
       </w:r>
     </w:p>
     <w:p>
@@ -3103,47 +2669,7 @@
           <w:sz w:val="19"/>
           <w:szCs w:val="19"/>
         </w:rPr>
-        <w:t xml:space="preserve">Delete Topic: kafka-run-class.bat </w:t>
-      </w:r>
-      <w:proofErr w:type="spellStart"/>
-      <w:r>
-        <w:rPr>
-          <w:rFonts w:ascii="Georgia" w:hAnsi="Georgia"/>
-          <w:color w:val="262626"/>
-          <w:sz w:val="19"/>
-          <w:szCs w:val="19"/>
-        </w:rPr>
-        <w:t>kafka.admin.TopicCommand</w:t>
-      </w:r>
-      <w:proofErr w:type="spellEnd"/>
-      <w:r>
-        <w:rPr>
-          <w:rFonts w:ascii="Georgia" w:hAnsi="Georgia"/>
-          <w:color w:val="262626"/>
-          <w:sz w:val="19"/>
-          <w:szCs w:val="19"/>
-        </w:rPr>
-        <w:t xml:space="preserve"> --delete --topic [</w:t>
-      </w:r>
-      <w:proofErr w:type="spellStart"/>
-      <w:r>
-        <w:rPr>
-          <w:rFonts w:ascii="Georgia" w:hAnsi="Georgia"/>
-          <w:color w:val="262626"/>
-          <w:sz w:val="19"/>
-          <w:szCs w:val="19"/>
-        </w:rPr>
-        <w:t>topic_to_delete</w:t>
-      </w:r>
-      <w:proofErr w:type="spellEnd"/>
-      <w:r>
-        <w:rPr>
-          <w:rFonts w:ascii="Georgia" w:hAnsi="Georgia"/>
-          <w:color w:val="262626"/>
-          <w:sz w:val="19"/>
-          <w:szCs w:val="19"/>
-        </w:rPr>
-        <w:t>] --zookeeper localhost:2181</w:t>
+        <w:t>Delete Topic: kafka-run-class.bat kafka.admin.TopicCommand --delete --topic [topic_to_delete] --zookeeper localhost:2181</w:t>
       </w:r>
     </w:p>
     <w:sectPr>

</xml_diff>